<commit_message>
update for bg color
</commit_message>
<xml_diff>
--- a/Lab2.docx
+++ b/Lab2.docx
@@ -258,6 +258,7 @@
         <w:jc w:val="center"/>
         <w:rPr>
           <w:rFonts w:ascii="Times New Roman" w:eastAsia="Times New Roman" w:hAnsi="Times New Roman" w:cs="Times New Roman"/>
+          <w:bCs/>
           <w:sz w:val="28"/>
           <w:szCs w:val="28"/>
           <w:lang w:eastAsia="ru-RU"/>
@@ -304,20 +305,8 @@
           <w:szCs w:val="28"/>
           <w:lang w:eastAsia="ru-RU"/>
         </w:rPr>
-        <w:t>лабораторной работе №1</w:t>
-      </w:r>
-    </w:p>
-    <w:p>
-      <w:pPr>
-        <w:spacing w:after="0" w:line="240" w:lineRule="auto"/>
-        <w:jc w:val="center"/>
-        <w:rPr>
-          <w:rFonts w:ascii="Times New Roman" w:eastAsia="Times New Roman" w:hAnsi="Times New Roman" w:cs="Times New Roman"/>
-          <w:sz w:val="28"/>
-          <w:szCs w:val="28"/>
-          <w:lang w:eastAsia="ru-RU"/>
-        </w:rPr>
-      </w:pPr>
+        <w:t>лабораторной работе №</w:t>
+      </w:r>
       <w:r>
         <w:rPr>
           <w:rFonts w:ascii="Times New Roman" w:eastAsia="Times New Roman" w:hAnsi="Times New Roman" w:cs="Times New Roman"/>
@@ -326,13 +315,21 @@
           <w:szCs w:val="28"/>
           <w:lang w:eastAsia="ru-RU"/>
         </w:rPr>
-        <w:t>на тему</w:t>
+        <w:t>2</w:t>
       </w:r>
     </w:p>
     <w:p>
       <w:pPr>
         <w:spacing w:after="0" w:line="240" w:lineRule="auto"/>
         <w:jc w:val="center"/>
+        <w:rPr>
+          <w:rFonts w:ascii="Times New Roman" w:eastAsia="Times New Roman" w:hAnsi="Times New Roman" w:cs="Times New Roman"/>
+          <w:sz w:val="28"/>
+          <w:szCs w:val="28"/>
+          <w:lang w:eastAsia="ru-RU"/>
+        </w:rPr>
+      </w:pPr>
+      <w:r>
         <w:rPr>
           <w:rFonts w:ascii="Times New Roman" w:eastAsia="Times New Roman" w:hAnsi="Times New Roman" w:cs="Times New Roman"/>
           <w:color w:val="000000"/>
@@ -340,6 +337,20 @@
           <w:szCs w:val="28"/>
           <w:lang w:eastAsia="ru-RU"/>
         </w:rPr>
+        <w:t>на тему</w:t>
+      </w:r>
+    </w:p>
+    <w:p>
+      <w:pPr>
+        <w:spacing w:after="0" w:line="240" w:lineRule="auto"/>
+        <w:jc w:val="center"/>
+        <w:rPr>
+          <w:rFonts w:ascii="Times New Roman" w:eastAsia="Times New Roman" w:hAnsi="Times New Roman" w:cs="Times New Roman"/>
+          <w:color w:val="000000"/>
+          <w:sz w:val="28"/>
+          <w:szCs w:val="28"/>
+          <w:lang w:eastAsia="ru-RU"/>
+        </w:rPr>
       </w:pPr>
     </w:p>
     <w:p>
@@ -356,15 +367,79 @@
       <w:r>
         <w:rPr>
           <w:rFonts w:ascii="Times New Roman" w:eastAsia="Times New Roman" w:hAnsi="Times New Roman" w:cs="Times New Roman"/>
+          <w:b/>
+          <w:bCs/>
           <w:color w:val="000000"/>
           <w:sz w:val="28"/>
           <w:szCs w:val="28"/>
           <w:lang w:eastAsia="ru-RU"/>
         </w:rPr>
-        <w:t xml:space="preserve">Расширенное использование оконного интерфейса </w:t>
-      </w:r>
-      <w:proofErr w:type="spellStart"/>
-      <w:r>
+        <w:t>РАСШИРЕННОЕ ИСПОЛЬЗОВАНИЕ ОКОННОГО ИНТЕРФЕЙСА WIN 32 И GDI</w:t>
+      </w:r>
+      <w:r>
+        <w:rPr>
+          <w:rFonts w:ascii="Times New Roman" w:eastAsia="Times New Roman" w:hAnsi="Times New Roman" w:cs="Times New Roman"/>
+          <w:b/>
+          <w:bCs/>
+          <w:sz w:val="28"/>
+          <w:szCs w:val="28"/>
+          <w:lang w:eastAsia="ru-RU"/>
+        </w:rPr>
+        <w:br/>
+      </w:r>
+      <w:r>
+        <w:rPr>
+          <w:rFonts w:ascii="Times New Roman" w:eastAsia="Times New Roman" w:hAnsi="Times New Roman" w:cs="Times New Roman"/>
+          <w:sz w:val="28"/>
+          <w:szCs w:val="28"/>
+          <w:lang w:eastAsia="ru-RU"/>
+        </w:rPr>
+        <w:br/>
+      </w:r>
+      <w:r>
+        <w:rPr>
+          <w:rFonts w:ascii="Times New Roman" w:eastAsia="Times New Roman" w:hAnsi="Times New Roman" w:cs="Times New Roman"/>
+          <w:sz w:val="28"/>
+          <w:szCs w:val="28"/>
+          <w:lang w:eastAsia="ru-RU"/>
+        </w:rPr>
+        <w:br/>
+      </w:r>
+      <w:r>
+        <w:rPr>
+          <w:rFonts w:ascii="Times New Roman" w:eastAsia="Times New Roman" w:hAnsi="Times New Roman" w:cs="Times New Roman"/>
+          <w:sz w:val="28"/>
+          <w:szCs w:val="28"/>
+          <w:lang w:eastAsia="ru-RU"/>
+        </w:rPr>
+        <w:br/>
+      </w:r>
+      <w:r>
+        <w:rPr>
+          <w:rFonts w:ascii="Times New Roman" w:eastAsia="Times New Roman" w:hAnsi="Times New Roman" w:cs="Times New Roman"/>
+          <w:sz w:val="28"/>
+          <w:szCs w:val="28"/>
+          <w:lang w:eastAsia="ru-RU"/>
+        </w:rPr>
+        <w:br/>
+      </w:r>
+    </w:p>
+    <w:p>
+      <w:pPr>
+        <w:spacing w:after="240" w:line="240" w:lineRule="auto"/>
+        <w:jc w:val="center"/>
+        <w:rPr>
+          <w:rFonts w:ascii="Times New Roman" w:eastAsia="Times New Roman" w:hAnsi="Times New Roman" w:cs="Times New Roman"/>
+          <w:sz w:val="28"/>
+          <w:szCs w:val="28"/>
+          <w:lang w:eastAsia="ru-RU"/>
+        </w:rPr>
+      </w:pPr>
+    </w:p>
+    <w:p>
+      <w:pPr>
+        <w:spacing w:after="60" w:line="240" w:lineRule="auto"/>
+        <w:ind w:left="5664" w:right="-1" w:firstLine="708"/>
         <w:rPr>
           <w:rFonts w:ascii="Times New Roman" w:eastAsia="Times New Roman" w:hAnsi="Times New Roman" w:cs="Times New Roman"/>
           <w:color w:val="000000"/>
@@ -372,9 +447,7 @@
           <w:szCs w:val="28"/>
           <w:lang w:eastAsia="ru-RU"/>
         </w:rPr>
-        <w:t>Win</w:t>
-      </w:r>
-      <w:proofErr w:type="spellEnd"/>
+      </w:pPr>
       <w:r>
         <w:rPr>
           <w:rFonts w:ascii="Times New Roman" w:eastAsia="Times New Roman" w:hAnsi="Times New Roman" w:cs="Times New Roman"/>
@@ -383,71 +456,13 @@
           <w:szCs w:val="28"/>
           <w:lang w:eastAsia="ru-RU"/>
         </w:rPr>
-        <w:t xml:space="preserve"> 32 и GDI</w:t>
-      </w:r>
-      <w:r>
-        <w:rPr>
-          <w:rFonts w:ascii="Times New Roman" w:eastAsia="Times New Roman" w:hAnsi="Times New Roman" w:cs="Times New Roman"/>
-          <w:sz w:val="28"/>
-          <w:szCs w:val="28"/>
-          <w:lang w:eastAsia="ru-RU"/>
-        </w:rPr>
-        <w:br/>
-      </w:r>
-      <w:r>
-        <w:rPr>
-          <w:rFonts w:ascii="Times New Roman" w:eastAsia="Times New Roman" w:hAnsi="Times New Roman" w:cs="Times New Roman"/>
-          <w:sz w:val="28"/>
-          <w:szCs w:val="28"/>
-          <w:lang w:eastAsia="ru-RU"/>
-        </w:rPr>
-        <w:br/>
-      </w:r>
-      <w:r>
-        <w:rPr>
-          <w:rFonts w:ascii="Times New Roman" w:eastAsia="Times New Roman" w:hAnsi="Times New Roman" w:cs="Times New Roman"/>
-          <w:sz w:val="28"/>
-          <w:szCs w:val="28"/>
-          <w:lang w:eastAsia="ru-RU"/>
-        </w:rPr>
-        <w:br/>
-      </w:r>
-      <w:r>
-        <w:rPr>
-          <w:rFonts w:ascii="Times New Roman" w:eastAsia="Times New Roman" w:hAnsi="Times New Roman" w:cs="Times New Roman"/>
-          <w:sz w:val="28"/>
-          <w:szCs w:val="28"/>
-          <w:lang w:eastAsia="ru-RU"/>
-        </w:rPr>
-        <w:br/>
-      </w:r>
-      <w:r>
-        <w:rPr>
-          <w:rFonts w:ascii="Times New Roman" w:eastAsia="Times New Roman" w:hAnsi="Times New Roman" w:cs="Times New Roman"/>
-          <w:sz w:val="28"/>
-          <w:szCs w:val="28"/>
-          <w:lang w:eastAsia="ru-RU"/>
-        </w:rPr>
-        <w:br/>
-      </w:r>
-    </w:p>
-    <w:p>
-      <w:pPr>
-        <w:spacing w:after="240" w:line="240" w:lineRule="auto"/>
-        <w:jc w:val="center"/>
-        <w:rPr>
-          <w:rFonts w:ascii="Times New Roman" w:eastAsia="Times New Roman" w:hAnsi="Times New Roman" w:cs="Times New Roman"/>
-          <w:sz w:val="28"/>
-          <w:szCs w:val="28"/>
-          <w:lang w:eastAsia="ru-RU"/>
-        </w:rPr>
-      </w:pPr>
+        <w:t xml:space="preserve">Выполнил: </w:t>
+      </w:r>
     </w:p>
     <w:p>
       <w:pPr>
         <w:spacing w:after="60" w:line="240" w:lineRule="auto"/>
-        <w:ind w:right="-1" w:firstLine="4395"/>
-        <w:jc w:val="right"/>
+        <w:ind w:left="3393" w:right="-1" w:firstLine="2979"/>
         <w:rPr>
           <w:rFonts w:ascii="Times New Roman" w:eastAsia="Times New Roman" w:hAnsi="Times New Roman" w:cs="Times New Roman"/>
           <w:sz w:val="28"/>
@@ -463,7 +478,7 @@
           <w:szCs w:val="28"/>
           <w:lang w:eastAsia="ru-RU"/>
         </w:rPr>
-        <w:t xml:space="preserve">  </w:t>
+        <w:t>студент группы 15350</w:t>
       </w:r>
       <w:r>
         <w:rPr>
@@ -473,7 +488,7 @@
           <w:szCs w:val="28"/>
           <w:lang w:eastAsia="ru-RU"/>
         </w:rPr>
-        <w:t>Выполнил: студент группы 15350</w:t>
+        <w:t>3</w:t>
       </w:r>
       <w:r>
         <w:rPr>
@@ -483,8 +498,21 @@
           <w:szCs w:val="28"/>
           <w:lang w:eastAsia="ru-RU"/>
         </w:rPr>
-        <w:t>3</w:t>
-      </w:r>
+        <w:t> </w:t>
+      </w:r>
+    </w:p>
+    <w:p>
+      <w:pPr>
+        <w:spacing w:after="60" w:line="240" w:lineRule="auto"/>
+        <w:ind w:left="1269" w:right="-1" w:firstLine="3687"/>
+        <w:jc w:val="center"/>
+        <w:rPr>
+          <w:rFonts w:ascii="Times New Roman" w:eastAsia="Times New Roman" w:hAnsi="Times New Roman" w:cs="Times New Roman"/>
+          <w:sz w:val="28"/>
+          <w:szCs w:val="28"/>
+          <w:lang w:eastAsia="ru-RU"/>
+        </w:rPr>
+      </w:pPr>
       <w:r>
         <w:rPr>
           <w:rFonts w:ascii="Times New Roman" w:eastAsia="Times New Roman" w:hAnsi="Times New Roman" w:cs="Times New Roman"/>
@@ -493,40 +521,7 @@
           <w:szCs w:val="28"/>
           <w:lang w:eastAsia="ru-RU"/>
         </w:rPr>
-        <w:t> </w:t>
-      </w:r>
-    </w:p>
-    <w:p>
-      <w:pPr>
-        <w:spacing w:after="60" w:line="240" w:lineRule="auto"/>
-        <w:ind w:right="-1" w:firstLine="4395"/>
-        <w:jc w:val="center"/>
-        <w:rPr>
-          <w:rFonts w:ascii="Times New Roman" w:eastAsia="Times New Roman" w:hAnsi="Times New Roman" w:cs="Times New Roman"/>
-          <w:sz w:val="28"/>
-          <w:szCs w:val="28"/>
-          <w:lang w:eastAsia="ru-RU"/>
-        </w:rPr>
-      </w:pPr>
-      <w:r>
-        <w:rPr>
-          <w:rFonts w:ascii="Times New Roman" w:eastAsia="Times New Roman" w:hAnsi="Times New Roman" w:cs="Times New Roman"/>
-          <w:color w:val="000000"/>
-          <w:sz w:val="28"/>
-          <w:szCs w:val="28"/>
-          <w:lang w:eastAsia="ru-RU"/>
-        </w:rPr>
-        <w:t xml:space="preserve">       </w:t>
-      </w:r>
-      <w:r>
-        <w:rPr>
-          <w:rFonts w:ascii="Times New Roman" w:eastAsia="Times New Roman" w:hAnsi="Times New Roman" w:cs="Times New Roman"/>
-          <w:color w:val="000000"/>
-          <w:sz w:val="28"/>
-          <w:szCs w:val="28"/>
-          <w:lang w:eastAsia="ru-RU"/>
-        </w:rPr>
-        <w:t>Скворцов Александр Владимирович</w:t>
+        <w:t xml:space="preserve">    Скворцов А. В.</w:t>
       </w:r>
     </w:p>
     <w:p>
@@ -551,6 +546,7 @@
         <w:ind w:firstLine="4678"/>
         <w:rPr>
           <w:rFonts w:ascii="Times New Roman" w:eastAsia="Times New Roman" w:hAnsi="Times New Roman" w:cs="Times New Roman"/>
+          <w:color w:val="000000"/>
           <w:sz w:val="28"/>
           <w:szCs w:val="28"/>
           <w:lang w:eastAsia="ru-RU"/>
@@ -564,7 +560,7 @@
           <w:szCs w:val="28"/>
           <w:lang w:eastAsia="ru-RU"/>
         </w:rPr>
-        <w:t>Проверил: </w:t>
+        <w:tab/>
       </w:r>
       <w:r>
         <w:rPr>
@@ -574,7 +570,112 @@
           <w:szCs w:val="28"/>
           <w:lang w:eastAsia="ru-RU"/>
         </w:rPr>
-        <w:t>Гриценко Никита Юрьевич</w:t>
+        <w:tab/>
+      </w:r>
+      <w:r>
+        <w:rPr>
+          <w:rFonts w:ascii="Times New Roman" w:eastAsia="Times New Roman" w:hAnsi="Times New Roman" w:cs="Times New Roman"/>
+          <w:color w:val="000000"/>
+          <w:sz w:val="28"/>
+          <w:szCs w:val="28"/>
+          <w:lang w:eastAsia="ru-RU"/>
+        </w:rPr>
+        <w:tab/>
+      </w:r>
+      <w:r>
+        <w:rPr>
+          <w:rFonts w:ascii="Times New Roman" w:eastAsia="Times New Roman" w:hAnsi="Times New Roman" w:cs="Times New Roman"/>
+          <w:color w:val="000000"/>
+          <w:sz w:val="28"/>
+          <w:szCs w:val="28"/>
+          <w:lang w:eastAsia="ru-RU"/>
+        </w:rPr>
+        <w:t>Проверил: </w:t>
+      </w:r>
+    </w:p>
+    <w:p>
+      <w:pPr>
+        <w:tabs>
+          <w:tab w:val="left" w:pos="4678"/>
+        </w:tabs>
+        <w:spacing w:after="60" w:line="240" w:lineRule="auto"/>
+        <w:ind w:firstLine="4678"/>
+        <w:rPr>
+          <w:rFonts w:ascii="Times New Roman" w:eastAsia="Times New Roman" w:hAnsi="Times New Roman" w:cs="Times New Roman"/>
+          <w:sz w:val="28"/>
+          <w:szCs w:val="28"/>
+          <w:lang w:eastAsia="ru-RU"/>
+        </w:rPr>
+      </w:pPr>
+      <w:r>
+        <w:rPr>
+          <w:rFonts w:ascii="Times New Roman" w:eastAsia="Times New Roman" w:hAnsi="Times New Roman" w:cs="Times New Roman"/>
+          <w:color w:val="000000"/>
+          <w:sz w:val="28"/>
+          <w:szCs w:val="28"/>
+          <w:lang w:eastAsia="ru-RU"/>
+        </w:rPr>
+        <w:tab/>
+      </w:r>
+      <w:r>
+        <w:rPr>
+          <w:rFonts w:ascii="Times New Roman" w:eastAsia="Times New Roman" w:hAnsi="Times New Roman" w:cs="Times New Roman"/>
+          <w:color w:val="000000"/>
+          <w:sz w:val="28"/>
+          <w:szCs w:val="28"/>
+          <w:lang w:eastAsia="ru-RU"/>
+        </w:rPr>
+        <w:tab/>
+      </w:r>
+      <w:r>
+        <w:rPr>
+          <w:rFonts w:ascii="Times New Roman" w:eastAsia="Times New Roman" w:hAnsi="Times New Roman" w:cs="Times New Roman"/>
+          <w:color w:val="000000"/>
+          <w:sz w:val="28"/>
+          <w:szCs w:val="28"/>
+          <w:lang w:eastAsia="ru-RU"/>
+        </w:rPr>
+        <w:tab/>
+      </w:r>
+      <w:r>
+        <w:rPr>
+          <w:rFonts w:ascii="Times New Roman" w:eastAsia="Times New Roman" w:hAnsi="Times New Roman" w:cs="Times New Roman"/>
+          <w:color w:val="000000"/>
+          <w:sz w:val="28"/>
+          <w:szCs w:val="28"/>
+          <w:lang w:eastAsia="ru-RU"/>
+        </w:rPr>
+        <w:t>Гриценко Н</w:t>
+      </w:r>
+      <w:r>
+        <w:rPr>
+          <w:rFonts w:ascii="Times New Roman" w:eastAsia="Times New Roman" w:hAnsi="Times New Roman" w:cs="Times New Roman"/>
+          <w:color w:val="000000"/>
+          <w:sz w:val="28"/>
+          <w:szCs w:val="28"/>
+          <w:lang w:eastAsia="ru-RU"/>
+        </w:rPr>
+        <w:t>.</w:t>
+      </w:r>
+      <w:r>
+        <w:rPr>
+          <w:rFonts w:ascii="Times New Roman" w:eastAsia="Times New Roman" w:hAnsi="Times New Roman" w:cs="Times New Roman"/>
+          <w:color w:val="000000"/>
+          <w:sz w:val="28"/>
+          <w:szCs w:val="28"/>
+          <w:lang w:eastAsia="ru-RU"/>
+        </w:rPr>
+        <w:t xml:space="preserve"> Ю</w:t>
+      </w:r>
+      <w:r>
+        <w:rPr>
+          <w:rFonts w:ascii="Times New Roman" w:eastAsia="Times New Roman" w:hAnsi="Times New Roman" w:cs="Times New Roman"/>
+          <w:color w:val="000000"/>
+          <w:sz w:val="28"/>
+          <w:szCs w:val="28"/>
+          <w:lang w:eastAsia="ru-RU"/>
+        </w:rPr>
+        <w:t>.</w:t>
       </w:r>
     </w:p>
     <w:p>
@@ -587,35 +688,6 @@
           <w:lang w:eastAsia="ru-RU"/>
         </w:rPr>
       </w:pPr>
-    </w:p>
-    <w:p>
-      <w:pPr>
-        <w:spacing w:after="240" w:line="240" w:lineRule="auto"/>
-        <w:rPr>
-          <w:rFonts w:ascii="Times New Roman" w:eastAsia="Times New Roman" w:hAnsi="Times New Roman" w:cs="Times New Roman"/>
-          <w:sz w:val="28"/>
-          <w:szCs w:val="28"/>
-          <w:lang w:eastAsia="ru-RU"/>
-        </w:rPr>
-      </w:pPr>
-      <w:r>
-        <w:rPr>
-          <w:rFonts w:ascii="Times New Roman" w:eastAsia="Times New Roman" w:hAnsi="Times New Roman" w:cs="Times New Roman"/>
-          <w:sz w:val="28"/>
-          <w:szCs w:val="28"/>
-          <w:lang w:eastAsia="ru-RU"/>
-        </w:rPr>
-        <w:br/>
-      </w:r>
-      <w:r>
-        <w:rPr>
-          <w:rFonts w:ascii="Times New Roman" w:eastAsia="Times New Roman" w:hAnsi="Times New Roman" w:cs="Times New Roman"/>
-          <w:sz w:val="28"/>
-          <w:szCs w:val="28"/>
-          <w:lang w:eastAsia="ru-RU"/>
-        </w:rPr>
-        <w:br/>
-      </w:r>
       <w:r>
         <w:rPr>
           <w:rFonts w:ascii="Times New Roman" w:eastAsia="Times New Roman" w:hAnsi="Times New Roman" w:cs="Times New Roman"/>
@@ -721,7 +793,7 @@
         <w:p>
           <w:pPr>
             <w:pStyle w:val="ad"/>
-            <w:spacing w:before="0"/>
+            <w:spacing w:before="0" w:line="240" w:lineRule="auto"/>
             <w:jc w:val="center"/>
             <w:rPr>
               <w:rFonts w:ascii="Times New Roman" w:hAnsi="Times New Roman" w:cs="Times New Roman"/>
@@ -1079,7 +1151,7 @@
                 <w:sz w:val="28"/>
                 <w:szCs w:val="28"/>
               </w:rPr>
-              <w:t>6</w:t>
+              <w:t>5</w:t>
             </w:r>
             <w:r>
               <w:rPr>
@@ -1183,7 +1255,7 @@
                 <w:sz w:val="28"/>
                 <w:szCs w:val="28"/>
               </w:rPr>
-              <w:t>8</w:t>
+              <w:t>7</w:t>
             </w:r>
             <w:r>
               <w:rPr>
@@ -1287,7 +1359,7 @@
                 <w:sz w:val="28"/>
                 <w:szCs w:val="28"/>
               </w:rPr>
-              <w:t>9</w:t>
+              <w:t>8</w:t>
             </w:r>
             <w:r>
               <w:rPr>
@@ -1411,7 +1483,7 @@
                 <w:sz w:val="28"/>
                 <w:szCs w:val="28"/>
               </w:rPr>
-              <w:t>10</w:t>
+              <w:t>9</w:t>
             </w:r>
             <w:r>
               <w:rPr>
@@ -1455,8 +1527,8 @@
     <w:p>
       <w:pPr>
         <w:pStyle w:val="2"/>
-        <w:spacing w:before="0" w:line="240" w:lineRule="auto"/>
-        <w:ind w:firstLine="708"/>
+        <w:spacing w:before="0"/>
+        <w:ind w:firstLine="709"/>
         <w:rPr>
           <w:rFonts w:ascii="Times New Roman" w:hAnsi="Times New Roman" w:cs="Times New Roman"/>
           <w:color w:val="auto"/>
@@ -1504,14 +1576,6 @@
         <w:ind w:firstLine="709"/>
         <w:jc w:val="both"/>
         <w:rPr>
-          <w:rFonts w:ascii="Times New Roman" w:hAnsi="Times New Roman" w:cs="Times New Roman"/>
-          <w:color w:val="auto"/>
-          <w:sz w:val="28"/>
-          <w:szCs w:val="28"/>
-        </w:rPr>
-      </w:pPr>
-      <w:r>
-        <w:rPr>
           <w:rFonts w:ascii="Times New Roman" w:eastAsiaTheme="minorHAnsi" w:hAnsi="Times New Roman" w:cs="Times New Roman"/>
           <w:b w:val="0"/>
           <w:bCs w:val="0"/>
@@ -1519,9 +1583,7 @@
           <w:sz w:val="28"/>
           <w:szCs w:val="28"/>
         </w:rPr>
-        <w:t>Целью выполнения лабораторной работы является расширенное использование оконного интерфейса Win32 и GDI, формирование сложных изображений, создание и использование элементов управления, обработка различных сообщений, использование механизма перехвата сообщений (</w:t>
-      </w:r>
-      <w:proofErr w:type="spellStart"/>
+      </w:pPr>
       <w:r>
         <w:rPr>
           <w:rFonts w:ascii="Times New Roman" w:eastAsiaTheme="minorHAnsi" w:hAnsi="Times New Roman" w:cs="Times New Roman"/>
@@ -1531,9 +1593,9 @@
           <w:sz w:val="28"/>
           <w:szCs w:val="28"/>
         </w:rPr>
-        <w:t>winhook</w:t>
-      </w:r>
-      <w:proofErr w:type="spellEnd"/>
+        <w:t>Целью выполнения лабораторной работы является расширенное использование оконного интерфейса Win32 и GDI, формирование сложных изображений, создание и использование элементов управления, обработка различных сообщений, использование механизма перехвата сообщений (</w:t>
+      </w:r>
+      <w:proofErr w:type="spellStart"/>
       <w:r>
         <w:rPr>
           <w:rFonts w:ascii="Times New Roman" w:eastAsiaTheme="minorHAnsi" w:hAnsi="Times New Roman" w:cs="Times New Roman"/>
@@ -1543,9 +1605,9 @@
           <w:sz w:val="28"/>
           <w:szCs w:val="28"/>
         </w:rPr>
-        <w:t>). Чтобы продемонстрировать все условия, будет создано оконное приложение «</w:t>
-      </w:r>
-      <w:proofErr w:type="spellStart"/>
+        <w:t>winhook</w:t>
+      </w:r>
+      <w:proofErr w:type="spellEnd"/>
       <w:r>
         <w:rPr>
           <w:rFonts w:ascii="Times New Roman" w:eastAsiaTheme="minorHAnsi" w:hAnsi="Times New Roman" w:cs="Times New Roman"/>
@@ -1555,9 +1617,8 @@
           <w:sz w:val="28"/>
           <w:szCs w:val="28"/>
         </w:rPr>
-        <w:t>Airplane</w:t>
-      </w:r>
-      <w:proofErr w:type="spellEnd"/>
+        <w:t xml:space="preserve">). Чтобы продемонстрировать все условия, будет создано </w:t>
+      </w:r>
       <w:r>
         <w:rPr>
           <w:rFonts w:ascii="Times New Roman" w:eastAsiaTheme="minorHAnsi" w:hAnsi="Times New Roman" w:cs="Times New Roman"/>
@@ -1567,8 +1628,22 @@
           <w:sz w:val="28"/>
           <w:szCs w:val="28"/>
         </w:rPr>
-        <w:t>», позволяющее управлять моделью самолета, изображенного с помощью функций GDI.</w:t>
-      </w:r>
+        <w:t>приложение для редактирования текстовых документов с возможностью изменения стилей текста и фона окна.</w:t>
+      </w:r>
+    </w:p>
+    <w:p>
+      <w:pPr>
+        <w:pStyle w:val="2"/>
+        <w:spacing w:before="0" w:line="240" w:lineRule="auto"/>
+        <w:ind w:firstLine="709"/>
+        <w:jc w:val="both"/>
+        <w:rPr>
+          <w:rFonts w:ascii="Times New Roman" w:hAnsi="Times New Roman" w:cs="Times New Roman"/>
+          <w:color w:val="auto"/>
+          <w:sz w:val="28"/>
+          <w:szCs w:val="28"/>
+        </w:rPr>
+      </w:pPr>
       <w:r>
         <w:rPr>
           <w:rFonts w:ascii="Times New Roman" w:hAnsi="Times New Roman" w:cs="Times New Roman"/>
@@ -1663,7 +1738,7 @@
     <w:p>
       <w:pPr>
         <w:spacing w:after="0"/>
-        <w:ind w:firstLine="709"/>
+        <w:ind w:firstLine="708"/>
         <w:jc w:val="both"/>
         <w:rPr>
           <w:rFonts w:ascii="Times New Roman" w:hAnsi="Times New Roman" w:cs="Times New Roman"/>
@@ -1729,47 +1804,23 @@
           <w:szCs w:val="28"/>
         </w:rPr>
       </w:pPr>
+      <w:proofErr w:type="spellStart"/>
       <w:r>
         <w:rPr>
           <w:rFonts w:ascii="Times New Roman" w:hAnsi="Times New Roman" w:cs="Times New Roman"/>
           <w:sz w:val="28"/>
           <w:szCs w:val="28"/>
         </w:rPr>
-        <w:t xml:space="preserve">– </w:t>
-      </w:r>
-      <w:proofErr w:type="spellStart"/>
+        <w:t>WndProc</w:t>
+      </w:r>
+      <w:proofErr w:type="spellEnd"/>
       <w:r>
         <w:rPr>
           <w:rFonts w:ascii="Times New Roman" w:hAnsi="Times New Roman" w:cs="Times New Roman"/>
           <w:sz w:val="28"/>
           <w:szCs w:val="28"/>
         </w:rPr>
-        <w:t>WndProc</w:t>
-      </w:r>
-      <w:proofErr w:type="spellEnd"/>
-      <w:r>
-        <w:rPr>
-          <w:rFonts w:ascii="Times New Roman" w:hAnsi="Times New Roman" w:cs="Times New Roman"/>
-          <w:sz w:val="28"/>
-          <w:szCs w:val="28"/>
-        </w:rPr>
-        <w:t xml:space="preserve"> </w:t>
-      </w:r>
-      <w:r>
-        <w:rPr>
-          <w:rFonts w:ascii="Times New Roman" w:hAnsi="Times New Roman" w:cs="Times New Roman"/>
-          <w:sz w:val="28"/>
-          <w:szCs w:val="28"/>
-        </w:rPr>
-        <w:t>— это</w:t>
-      </w:r>
-      <w:r>
-        <w:rPr>
-          <w:rFonts w:ascii="Times New Roman" w:hAnsi="Times New Roman" w:cs="Times New Roman"/>
-          <w:sz w:val="28"/>
-          <w:szCs w:val="28"/>
-        </w:rPr>
-        <w:t xml:space="preserve"> процедура обработки сообщений для окна приложения. Она обрабатывает сообщения, поступающие от операционной системы</w:t>
+        <w:t xml:space="preserve"> — это процедура обработки сообщений для окна приложения. Она обрабатывает сообщения, поступающие от операционной системы</w:t>
       </w:r>
       <w:r>
         <w:rPr>
@@ -1791,14 +1842,6 @@
           <w:szCs w:val="28"/>
         </w:rPr>
       </w:pPr>
-      <w:r>
-        <w:rPr>
-          <w:rFonts w:ascii="Times New Roman" w:hAnsi="Times New Roman" w:cs="Times New Roman"/>
-          <w:sz w:val="28"/>
-          <w:szCs w:val="28"/>
-        </w:rPr>
-        <w:t xml:space="preserve">– </w:t>
-      </w:r>
       <w:proofErr w:type="spellStart"/>
       <w:r>
         <w:rPr>
@@ -1851,33 +1894,7 @@
           <w:sz w:val="28"/>
           <w:szCs w:val="28"/>
         </w:rPr>
-        <w:t xml:space="preserve">– </w:t>
-      </w:r>
-      <w:r>
-        <w:rPr>
-          <w:rFonts w:ascii="Times New Roman" w:hAnsi="Times New Roman" w:cs="Times New Roman"/>
-          <w:sz w:val="28"/>
-          <w:szCs w:val="28"/>
-        </w:rPr>
-        <w:t xml:space="preserve">Обработка </w:t>
-      </w:r>
-      <w:proofErr w:type="gramStart"/>
-      <w:r>
-        <w:rPr>
-          <w:rFonts w:ascii="Times New Roman" w:hAnsi="Times New Roman" w:cs="Times New Roman"/>
-          <w:sz w:val="28"/>
-          <w:szCs w:val="28"/>
-        </w:rPr>
-        <w:t>сообщений:  В</w:t>
-      </w:r>
-      <w:proofErr w:type="gramEnd"/>
-      <w:r>
-        <w:rPr>
-          <w:rFonts w:ascii="Times New Roman" w:hAnsi="Times New Roman" w:cs="Times New Roman"/>
-          <w:sz w:val="28"/>
-          <w:szCs w:val="28"/>
-        </w:rPr>
-        <w:t xml:space="preserve"> главном цикле сообщений (</w:t>
+        <w:t>Обработка сообщений: В главном цикле сообщений (</w:t>
       </w:r>
       <w:proofErr w:type="spellStart"/>
       <w:r>
@@ -1987,18 +2004,8 @@
           <w:sz w:val="28"/>
           <w:szCs w:val="28"/>
         </w:rPr>
-        <w:t xml:space="preserve">– </w:t>
-      </w:r>
-      <w:proofErr w:type="gramStart"/>
-      <w:r>
-        <w:rPr>
-          <w:rFonts w:ascii="Times New Roman" w:hAnsi="Times New Roman" w:cs="Times New Roman"/>
-          <w:sz w:val="28"/>
-          <w:szCs w:val="28"/>
-        </w:rPr>
-        <w:t>Рисование:  Рисование</w:t>
-      </w:r>
-      <w:proofErr w:type="gramEnd"/>
+        <w:t>Рисование: Рисование</w:t>
+      </w:r>
       <w:r>
         <w:rPr>
           <w:rFonts w:ascii="Times New Roman" w:hAnsi="Times New Roman" w:cs="Times New Roman"/>
@@ -2033,33 +2040,7 @@
           <w:sz w:val="28"/>
           <w:szCs w:val="28"/>
         </w:rPr>
-        <w:t xml:space="preserve">– </w:t>
-      </w:r>
-      <w:r>
-        <w:rPr>
-          <w:rFonts w:ascii="Times New Roman" w:hAnsi="Times New Roman" w:cs="Times New Roman"/>
-          <w:sz w:val="28"/>
-          <w:szCs w:val="28"/>
-        </w:rPr>
-        <w:t xml:space="preserve">Хук </w:t>
-      </w:r>
-      <w:proofErr w:type="gramStart"/>
-      <w:r>
-        <w:rPr>
-          <w:rFonts w:ascii="Times New Roman" w:hAnsi="Times New Roman" w:cs="Times New Roman"/>
-          <w:sz w:val="28"/>
-          <w:szCs w:val="28"/>
-        </w:rPr>
-        <w:t>клавиатуры:  Приложение</w:t>
-      </w:r>
-      <w:proofErr w:type="gramEnd"/>
-      <w:r>
-        <w:rPr>
-          <w:rFonts w:ascii="Times New Roman" w:hAnsi="Times New Roman" w:cs="Times New Roman"/>
-          <w:sz w:val="28"/>
-          <w:szCs w:val="28"/>
-        </w:rPr>
-        <w:t xml:space="preserve"> также демонстрирует использование глобального хука клавиатуры с помощью функций </w:t>
+        <w:t xml:space="preserve">Хук клавиатуры: Приложение также демонстрирует использование глобального хука клавиатуры с помощью функций </w:t>
       </w:r>
       <w:proofErr w:type="spellStart"/>
       <w:r>
@@ -2115,33 +2096,7 @@
           <w:sz w:val="28"/>
           <w:szCs w:val="28"/>
         </w:rPr>
-        <w:t xml:space="preserve">– </w:t>
-      </w:r>
-      <w:r>
-        <w:rPr>
-          <w:rFonts w:ascii="Times New Roman" w:hAnsi="Times New Roman" w:cs="Times New Roman"/>
-          <w:sz w:val="28"/>
-          <w:szCs w:val="28"/>
-        </w:rPr>
-        <w:t xml:space="preserve">Обработка </w:t>
-      </w:r>
-      <w:proofErr w:type="gramStart"/>
-      <w:r>
-        <w:rPr>
-          <w:rFonts w:ascii="Times New Roman" w:hAnsi="Times New Roman" w:cs="Times New Roman"/>
-          <w:sz w:val="28"/>
-          <w:szCs w:val="28"/>
-        </w:rPr>
-        <w:t>ошибок:  В</w:t>
-      </w:r>
-      <w:proofErr w:type="gramEnd"/>
-      <w:r>
-        <w:rPr>
-          <w:rFonts w:ascii="Times New Roman" w:hAnsi="Times New Roman" w:cs="Times New Roman"/>
-          <w:sz w:val="28"/>
-          <w:szCs w:val="28"/>
-        </w:rPr>
-        <w:t xml:space="preserve"> коде предусмотрена обработка ошибок с использованием сообщений </w:t>
+        <w:t xml:space="preserve">Обработка ошибок: В коде предусмотрена обработка ошибок с использованием сообщений </w:t>
       </w:r>
       <w:proofErr w:type="spellStart"/>
       <w:r>
@@ -2174,7 +2129,7 @@
       <w:pPr>
         <w:pStyle w:val="2"/>
         <w:spacing w:before="0" w:line="240" w:lineRule="auto"/>
-        <w:ind w:firstLine="708"/>
+        <w:ind w:firstLine="709"/>
         <w:rPr>
           <w:rFonts w:ascii="Times New Roman" w:hAnsi="Times New Roman" w:cs="Times New Roman"/>
           <w:color w:val="auto"/>
@@ -2217,7 +2172,7 @@
     </w:p>
     <w:p>
       <w:pPr>
-        <w:spacing w:after="0" w:line="240" w:lineRule="auto"/>
+        <w:spacing w:after="0"/>
         <w:ind w:firstLine="709"/>
         <w:jc w:val="both"/>
         <w:rPr>
@@ -2414,14 +2369,6 @@
       <w:r>
         <w:rPr>
           <w:rFonts w:ascii="Times New Roman" w:hAnsi="Times New Roman" w:cs="Times New Roman"/>
-          <w:sz w:val="28"/>
-          <w:szCs w:val="28"/>
-        </w:rPr>
-        <w:t xml:space="preserve">       </w:t>
-      </w:r>
-      <w:r>
-        <w:rPr>
-          <w:rFonts w:ascii="Times New Roman" w:hAnsi="Times New Roman" w:cs="Times New Roman"/>
           <w:b/>
           <w:noProof/>
           <w:sz w:val="28"/>
@@ -2505,7 +2452,7 @@
     </w:p>
     <w:p>
       <w:pPr>
-        <w:spacing w:after="0" w:line="240" w:lineRule="auto"/>
+        <w:spacing w:after="0"/>
         <w:ind w:firstLine="709"/>
         <w:jc w:val="both"/>
         <w:rPr>
@@ -2723,7 +2670,7 @@
     </w:p>
     <w:p>
       <w:pPr>
-        <w:spacing w:after="0" w:line="240" w:lineRule="auto"/>
+        <w:spacing w:after="0"/>
         <w:ind w:firstLine="709"/>
         <w:jc w:val="both"/>
         <w:rPr>
@@ -2792,8 +2739,21 @@
     </w:p>
     <w:p>
       <w:pPr>
-        <w:spacing w:after="0" w:line="240" w:lineRule="auto"/>
+        <w:spacing w:after="0"/>
+        <w:ind w:firstLine="709"/>
         <w:jc w:val="both"/>
+        <w:rPr>
+          <w:rFonts w:ascii="Times New Roman" w:hAnsi="Times New Roman" w:cs="Times New Roman"/>
+          <w:sz w:val="28"/>
+          <w:szCs w:val="28"/>
+        </w:rPr>
+      </w:pPr>
+    </w:p>
+    <w:p>
+      <w:pPr>
+        <w:spacing w:after="0"/>
+        <w:ind w:firstLine="709"/>
+        <w:jc w:val="center"/>
         <w:rPr>
           <w:rFonts w:ascii="Times New Roman" w:hAnsi="Times New Roman" w:cs="Times New Roman"/>
           <w:sz w:val="28"/>
@@ -2809,17 +2769,9 @@
           <w:lang w:eastAsia="ru-RU"/>
         </w:rPr>
         <w:drawing>
-          <wp:anchor distT="0" distB="0" distL="114300" distR="114300" simplePos="0" relativeHeight="251669504" behindDoc="0" locked="0" layoutInCell="1" allowOverlap="1" wp14:anchorId="53D767DB" wp14:editId="11A71F43">
-            <wp:simplePos x="0" y="0"/>
-            <wp:positionH relativeFrom="margin">
-              <wp:posOffset>1276985</wp:posOffset>
-            </wp:positionH>
-            <wp:positionV relativeFrom="page">
-              <wp:posOffset>1401445</wp:posOffset>
-            </wp:positionV>
+          <wp:inline distT="0" distB="0" distL="0" distR="0" wp14:anchorId="53D767DB" wp14:editId="68B76D41">
             <wp:extent cx="3127375" cy="2153920"/>
             <wp:effectExtent l="19050" t="19050" r="15875" b="17780"/>
-            <wp:wrapTopAndBottom/>
             <wp:docPr id="1" name="Picture 1"/>
             <wp:cNvGraphicFramePr>
               <a:graphicFrameLocks xmlns:a="http://schemas.openxmlformats.org/drawingml/2006/main" noChangeAspect="1"/>
@@ -2860,10 +2812,7 @@
                 </pic:pic>
               </a:graphicData>
             </a:graphic>
-            <wp14:sizeRelH relativeFrom="margin">
-              <wp14:pctWidth>0</wp14:pctWidth>
-            </wp14:sizeRelH>
-          </wp:anchor>
+          </wp:inline>
         </w:drawing>
       </w:r>
     </w:p>
@@ -2923,7 +2872,18 @@
     <w:p>
       <w:pPr>
         <w:spacing w:after="0" w:line="240" w:lineRule="auto"/>
-        <w:jc w:val="both"/>
+        <w:jc w:val="center"/>
+        <w:rPr>
+          <w:rFonts w:ascii="Times New Roman" w:hAnsi="Times New Roman" w:cs="Times New Roman"/>
+          <w:sz w:val="28"/>
+          <w:szCs w:val="28"/>
+        </w:rPr>
+      </w:pPr>
+    </w:p>
+    <w:p>
+      <w:pPr>
+        <w:spacing w:after="0" w:line="240" w:lineRule="auto"/>
+        <w:jc w:val="center"/>
         <w:rPr>
           <w:rFonts w:ascii="Times New Roman" w:hAnsi="Times New Roman" w:cs="Times New Roman"/>
           <w:sz w:val="28"/>
@@ -2939,17 +2899,9 @@
           <w:lang w:eastAsia="ru-RU"/>
         </w:rPr>
         <w:drawing>
-          <wp:anchor distT="0" distB="0" distL="114300" distR="114300" simplePos="0" relativeHeight="251668480" behindDoc="0" locked="0" layoutInCell="1" allowOverlap="1" wp14:anchorId="77E0E5F9" wp14:editId="498452B3">
-            <wp:simplePos x="0" y="0"/>
-            <wp:positionH relativeFrom="column">
-              <wp:posOffset>767715</wp:posOffset>
-            </wp:positionH>
-            <wp:positionV relativeFrom="paragraph">
-              <wp:posOffset>520065</wp:posOffset>
-            </wp:positionV>
+          <wp:inline distT="0" distB="0" distL="0" distR="0" wp14:anchorId="77E0E5F9" wp14:editId="2A5688F7">
             <wp:extent cx="4246245" cy="2028825"/>
             <wp:effectExtent l="19050" t="19050" r="20955" b="28575"/>
-            <wp:wrapTopAndBottom/>
             <wp:docPr id="2" name="Picture 2"/>
             <wp:cNvGraphicFramePr>
               <a:graphicFrameLocks xmlns:a="http://schemas.openxmlformats.org/drawingml/2006/main" noChangeAspect="1"/>
@@ -2990,19 +2942,14 @@
                 </pic:pic>
               </a:graphicData>
             </a:graphic>
-            <wp14:sizeRelH relativeFrom="margin">
-              <wp14:pctWidth>0</wp14:pctWidth>
-            </wp14:sizeRelH>
-            <wp14:sizeRelV relativeFrom="margin">
-              <wp14:pctHeight>0</wp14:pctHeight>
-            </wp14:sizeRelV>
-          </wp:anchor>
+          </wp:inline>
         </w:drawing>
       </w:r>
     </w:p>
     <w:p>
       <w:pPr>
         <w:spacing w:after="0" w:line="240" w:lineRule="auto"/>
+        <w:jc w:val="center"/>
         <w:rPr>
           <w:rFonts w:ascii="Times New Roman" w:hAnsi="Times New Roman" w:cs="Times New Roman"/>
           <w:sz w:val="28"/>
@@ -3062,6 +3009,170 @@
           <w:szCs w:val="28"/>
         </w:rPr>
       </w:pPr>
+      <w:r>
+        <w:rPr>
+          <w:rFonts w:ascii="Times New Roman" w:hAnsi="Times New Roman" w:cs="Times New Roman"/>
+          <w:sz w:val="28"/>
+          <w:szCs w:val="28"/>
+        </w:rPr>
+        <w:br w:type="page"/>
+      </w:r>
+    </w:p>
+    <w:p>
+      <w:pPr>
+        <w:pStyle w:val="2"/>
+        <w:spacing w:before="0" w:line="240" w:lineRule="auto"/>
+        <w:jc w:val="center"/>
+        <w:rPr>
+          <w:rFonts w:ascii="Times New Roman" w:hAnsi="Times New Roman" w:cs="Times New Roman"/>
+          <w:sz w:val="28"/>
+          <w:szCs w:val="28"/>
+        </w:rPr>
+      </w:pPr>
+      <w:bookmarkStart w:id="3" w:name="_Toc146728180"/>
+      <w:r>
+        <w:rPr>
+          <w:rFonts w:ascii="Times New Roman" w:hAnsi="Times New Roman" w:cs="Times New Roman"/>
+          <w:color w:val="auto"/>
+          <w:sz w:val="28"/>
+          <w:szCs w:val="28"/>
+        </w:rPr>
+        <w:lastRenderedPageBreak/>
+        <w:t>ВЫВОДЫ</w:t>
+      </w:r>
+      <w:bookmarkEnd w:id="3"/>
+    </w:p>
+    <w:p>
+      <w:pPr>
+        <w:spacing w:after="0" w:line="240" w:lineRule="auto"/>
+        <w:ind w:left="-567" w:firstLine="709"/>
+        <w:rPr>
+          <w:rFonts w:ascii="Times New Roman" w:hAnsi="Times New Roman" w:cs="Times New Roman"/>
+          <w:b/>
+          <w:sz w:val="28"/>
+          <w:szCs w:val="28"/>
+        </w:rPr>
+      </w:pPr>
+    </w:p>
+    <w:p>
+      <w:pPr>
+        <w:spacing w:after="0"/>
+        <w:ind w:firstLine="709"/>
+        <w:jc w:val="both"/>
+        <w:rPr>
+          <w:rFonts w:ascii="Times New Roman" w:hAnsi="Times New Roman" w:cs="Times New Roman"/>
+          <w:sz w:val="28"/>
+          <w:szCs w:val="28"/>
+        </w:rPr>
+      </w:pPr>
+      <w:r>
+        <w:rPr>
+          <w:rFonts w:ascii="Times New Roman" w:hAnsi="Times New Roman" w:cs="Times New Roman"/>
+          <w:sz w:val="28"/>
+          <w:szCs w:val="28"/>
+        </w:rPr>
+        <w:t xml:space="preserve">Таким образом, в ходе данной лабораторной работы было проведено расширенное использование оконного интерфейса Win32 и GDI для формирования создания и использования элементов управления, а также обработки различных сообщений. Был реализован механизм перехвата сообщений с помощью </w:t>
+      </w:r>
+      <w:proofErr w:type="spellStart"/>
+      <w:r>
+        <w:rPr>
+          <w:rFonts w:ascii="Times New Roman" w:hAnsi="Times New Roman" w:cs="Times New Roman"/>
+          <w:sz w:val="28"/>
+          <w:szCs w:val="28"/>
+        </w:rPr>
+        <w:t>WinHook</w:t>
+      </w:r>
+      <w:proofErr w:type="spellEnd"/>
+      <w:r>
+        <w:rPr>
+          <w:rFonts w:ascii="Times New Roman" w:hAnsi="Times New Roman" w:cs="Times New Roman"/>
+          <w:sz w:val="28"/>
+          <w:szCs w:val="28"/>
+        </w:rPr>
+        <w:t>. В результате работы был разработан текстовый редактор, обладающий возможностью изменения стиля текста и цвета фона.</w:t>
+      </w:r>
+      <w:r>
+        <w:rPr>
+          <w:rFonts w:ascii="Times New Roman" w:hAnsi="Times New Roman" w:cs="Times New Roman"/>
+          <w:sz w:val="28"/>
+          <w:szCs w:val="28"/>
+        </w:rPr>
+        <w:t xml:space="preserve"> </w:t>
+      </w:r>
+      <w:r>
+        <w:rPr>
+          <w:rFonts w:ascii="Times New Roman" w:hAnsi="Times New Roman" w:cs="Times New Roman"/>
+          <w:sz w:val="28"/>
+          <w:szCs w:val="28"/>
+        </w:rPr>
+        <w:t>В ходе работы успешно освоил</w:t>
+      </w:r>
+      <w:r>
+        <w:rPr>
+          <w:rFonts w:ascii="Times New Roman" w:hAnsi="Times New Roman" w:cs="Times New Roman"/>
+          <w:sz w:val="28"/>
+          <w:szCs w:val="28"/>
+        </w:rPr>
+        <w:t>ось</w:t>
+      </w:r>
+      <w:r>
+        <w:rPr>
+          <w:rFonts w:ascii="Times New Roman" w:hAnsi="Times New Roman" w:cs="Times New Roman"/>
+          <w:sz w:val="28"/>
+          <w:szCs w:val="28"/>
+        </w:rPr>
+        <w:t xml:space="preserve"> создание оконного приложения, работ</w:t>
+      </w:r>
+      <w:r>
+        <w:rPr>
+          <w:rFonts w:ascii="Times New Roman" w:hAnsi="Times New Roman" w:cs="Times New Roman"/>
+          <w:sz w:val="28"/>
+          <w:szCs w:val="28"/>
+        </w:rPr>
+        <w:t>а</w:t>
+      </w:r>
+      <w:r>
+        <w:rPr>
+          <w:rFonts w:ascii="Times New Roman" w:hAnsi="Times New Roman" w:cs="Times New Roman"/>
+          <w:sz w:val="28"/>
+          <w:szCs w:val="28"/>
+        </w:rPr>
+        <w:t xml:space="preserve"> с элементами управления, обработк</w:t>
+      </w:r>
+      <w:r>
+        <w:rPr>
+          <w:rFonts w:ascii="Times New Roman" w:hAnsi="Times New Roman" w:cs="Times New Roman"/>
+          <w:sz w:val="28"/>
+          <w:szCs w:val="28"/>
+        </w:rPr>
+        <w:t>а</w:t>
+      </w:r>
+      <w:r>
+        <w:rPr>
+          <w:rFonts w:ascii="Times New Roman" w:hAnsi="Times New Roman" w:cs="Times New Roman"/>
+          <w:sz w:val="28"/>
+          <w:szCs w:val="28"/>
+        </w:rPr>
+        <w:t xml:space="preserve"> сообщений и использование </w:t>
+      </w:r>
+      <w:proofErr w:type="spellStart"/>
+      <w:r>
+        <w:rPr>
+          <w:rFonts w:ascii="Times New Roman" w:hAnsi="Times New Roman" w:cs="Times New Roman"/>
+          <w:sz w:val="28"/>
+          <w:szCs w:val="28"/>
+        </w:rPr>
+        <w:t>WinHook</w:t>
+      </w:r>
+      <w:proofErr w:type="spellEnd"/>
+      <w:r>
+        <w:rPr>
+          <w:rFonts w:ascii="Times New Roman" w:hAnsi="Times New Roman" w:cs="Times New Roman"/>
+          <w:sz w:val="28"/>
+          <w:szCs w:val="28"/>
+        </w:rPr>
+        <w:t xml:space="preserve"> для перехвата сообщений.</w:t>
+      </w:r>
       <w:r>
         <w:rPr>
           <w:rFonts w:ascii="Times New Roman" w:hAnsi="Times New Roman" w:cs="Times New Roman"/>
@@ -3081,7 +3192,7 @@
           <w:szCs w:val="28"/>
         </w:rPr>
       </w:pPr>
-      <w:bookmarkStart w:id="3" w:name="_Toc146728180"/>
+      <w:bookmarkStart w:id="4" w:name="_Toc146728181"/>
       <w:r>
         <w:rPr>
           <w:rFonts w:ascii="Times New Roman" w:hAnsi="Times New Roman" w:cs="Times New Roman"/>
@@ -3090,178 +3201,6 @@
           <w:szCs w:val="28"/>
         </w:rPr>
         <w:lastRenderedPageBreak/>
-        <w:t>ВЫВОДЫ</w:t>
-      </w:r>
-      <w:bookmarkEnd w:id="3"/>
-    </w:p>
-    <w:p>
-      <w:pPr>
-        <w:spacing w:after="0" w:line="240" w:lineRule="auto"/>
-        <w:ind w:left="-567" w:firstLine="709"/>
-        <w:rPr>
-          <w:rFonts w:ascii="Times New Roman" w:hAnsi="Times New Roman" w:cs="Times New Roman"/>
-          <w:b/>
-          <w:sz w:val="28"/>
-          <w:szCs w:val="28"/>
-        </w:rPr>
-      </w:pPr>
-    </w:p>
-    <w:p>
-      <w:pPr>
-        <w:ind w:firstLine="708"/>
-        <w:jc w:val="both"/>
-        <w:rPr>
-          <w:rFonts w:ascii="Times New Roman" w:hAnsi="Times New Roman" w:cs="Times New Roman"/>
-          <w:sz w:val="28"/>
-          <w:szCs w:val="28"/>
-        </w:rPr>
-      </w:pPr>
-      <w:r>
-        <w:rPr>
-          <w:rFonts w:ascii="Times New Roman" w:hAnsi="Times New Roman" w:cs="Times New Roman"/>
-          <w:sz w:val="28"/>
-          <w:szCs w:val="28"/>
-        </w:rPr>
-        <w:t xml:space="preserve">Таким образом, в ходе данной лабораторной работы было проведено расширенное использование оконного интерфейса Win32 и GDI для формирования сложных изображений, создания и использования элементов управления, а также обработки различных сообщений. Был реализован механизм перехвата сообщений с помощью </w:t>
-      </w:r>
-      <w:proofErr w:type="spellStart"/>
-      <w:r>
-        <w:rPr>
-          <w:rFonts w:ascii="Times New Roman" w:hAnsi="Times New Roman" w:cs="Times New Roman"/>
-          <w:sz w:val="28"/>
-          <w:szCs w:val="28"/>
-        </w:rPr>
-        <w:t>WinHook</w:t>
-      </w:r>
-      <w:proofErr w:type="spellEnd"/>
-      <w:r>
-        <w:rPr>
-          <w:rFonts w:ascii="Times New Roman" w:hAnsi="Times New Roman" w:cs="Times New Roman"/>
-          <w:sz w:val="28"/>
-          <w:szCs w:val="28"/>
-        </w:rPr>
-        <w:t>. В результате работы был разработан текстовый редактор, обладающий возможностью изменения стиля текста и цвета фона.</w:t>
-      </w:r>
-      <w:r>
-        <w:rPr>
-          <w:rFonts w:ascii="Times New Roman" w:hAnsi="Times New Roman" w:cs="Times New Roman"/>
-          <w:sz w:val="28"/>
-          <w:szCs w:val="28"/>
-        </w:rPr>
-        <w:t xml:space="preserve"> </w:t>
-      </w:r>
-      <w:r>
-        <w:rPr>
-          <w:rFonts w:ascii="Times New Roman" w:hAnsi="Times New Roman" w:cs="Times New Roman"/>
-          <w:sz w:val="28"/>
-          <w:szCs w:val="28"/>
-        </w:rPr>
-        <w:t>В ходе работы успешно освоил</w:t>
-      </w:r>
-      <w:r>
-        <w:rPr>
-          <w:rFonts w:ascii="Times New Roman" w:hAnsi="Times New Roman" w:cs="Times New Roman"/>
-          <w:sz w:val="28"/>
-          <w:szCs w:val="28"/>
-        </w:rPr>
-        <w:t>ось</w:t>
-      </w:r>
-      <w:r>
-        <w:rPr>
-          <w:rFonts w:ascii="Times New Roman" w:hAnsi="Times New Roman" w:cs="Times New Roman"/>
-          <w:sz w:val="28"/>
-          <w:szCs w:val="28"/>
-        </w:rPr>
-        <w:t xml:space="preserve"> создание оконного приложения, работу с элементами управления, обработку сообщений и использование </w:t>
-      </w:r>
-      <w:proofErr w:type="spellStart"/>
-      <w:r>
-        <w:rPr>
-          <w:rFonts w:ascii="Times New Roman" w:hAnsi="Times New Roman" w:cs="Times New Roman"/>
-          <w:sz w:val="28"/>
-          <w:szCs w:val="28"/>
-        </w:rPr>
-        <w:t>WinHook</w:t>
-      </w:r>
-      <w:proofErr w:type="spellEnd"/>
-      <w:r>
-        <w:rPr>
-          <w:rFonts w:ascii="Times New Roman" w:hAnsi="Times New Roman" w:cs="Times New Roman"/>
-          <w:sz w:val="28"/>
-          <w:szCs w:val="28"/>
-        </w:rPr>
-        <w:t xml:space="preserve"> для перехвата сообщений.</w:t>
-      </w:r>
-      <w:r>
-        <w:rPr>
-          <w:rFonts w:ascii="Times New Roman" w:hAnsi="Times New Roman" w:cs="Times New Roman"/>
-          <w:sz w:val="28"/>
-          <w:szCs w:val="28"/>
-        </w:rPr>
-        <w:t xml:space="preserve"> </w:t>
-      </w:r>
-      <w:proofErr w:type="spellStart"/>
-      <w:r>
-        <w:rPr>
-          <w:rFonts w:ascii="Times New Roman" w:hAnsi="Times New Roman" w:cs="Times New Roman"/>
-          <w:sz w:val="28"/>
-          <w:szCs w:val="28"/>
-        </w:rPr>
-        <w:t>И</w:t>
-      </w:r>
-      <w:r>
-        <w:rPr>
-          <w:rFonts w:ascii="Times New Roman" w:hAnsi="Times New Roman" w:cs="Times New Roman"/>
-          <w:sz w:val="28"/>
-          <w:szCs w:val="28"/>
-        </w:rPr>
-        <w:t>зучили</w:t>
-      </w:r>
-      <w:r>
-        <w:rPr>
-          <w:rFonts w:ascii="Times New Roman" w:hAnsi="Times New Roman" w:cs="Times New Roman"/>
-          <w:sz w:val="28"/>
-          <w:szCs w:val="28"/>
-        </w:rPr>
-        <w:t>сь</w:t>
-      </w:r>
-      <w:proofErr w:type="spellEnd"/>
-      <w:r>
-        <w:rPr>
-          <w:rFonts w:ascii="Times New Roman" w:hAnsi="Times New Roman" w:cs="Times New Roman"/>
-          <w:sz w:val="28"/>
-          <w:szCs w:val="28"/>
-        </w:rPr>
-        <w:t xml:space="preserve"> принципы работы с графическим интерфейсом и возможности GDI, что позволило нам создавать и редактировать сложные изображения.</w:t>
-      </w:r>
-      <w:r>
-        <w:rPr>
-          <w:rFonts w:ascii="Times New Roman" w:hAnsi="Times New Roman" w:cs="Times New Roman"/>
-          <w:sz w:val="28"/>
-          <w:szCs w:val="28"/>
-        </w:rPr>
-        <w:br w:type="page"/>
-      </w:r>
-    </w:p>
-    <w:p>
-      <w:pPr>
-        <w:pStyle w:val="2"/>
-        <w:jc w:val="center"/>
-        <w:rPr>
-          <w:rFonts w:ascii="Times New Roman" w:hAnsi="Times New Roman" w:cs="Times New Roman"/>
-          <w:sz w:val="28"/>
-          <w:szCs w:val="28"/>
-        </w:rPr>
-      </w:pPr>
-      <w:bookmarkStart w:id="4" w:name="_Toc146728181"/>
-      <w:r>
-        <w:rPr>
-          <w:rFonts w:ascii="Times New Roman" w:hAnsi="Times New Roman" w:cs="Times New Roman"/>
-          <w:color w:val="auto"/>
-          <w:sz w:val="28"/>
-          <w:szCs w:val="28"/>
-        </w:rPr>
-        <w:lastRenderedPageBreak/>
         <w:t>СПИСОК ИСПОЛЬЗОВАННЫХ ИСТОЧНИКОВ</w:t>
       </w:r>
       <w:bookmarkEnd w:id="4"/>
@@ -3280,8 +3219,12 @@
     </w:p>
     <w:p>
       <w:pPr>
-        <w:spacing w:after="100" w:line="240" w:lineRule="auto"/>
-        <w:ind w:right="-1" w:firstLine="709"/>
+        <w:pStyle w:val="ab"/>
+        <w:numPr>
+          <w:ilvl w:val="0"/>
+          <w:numId w:val="2"/>
+        </w:numPr>
+        <w:spacing w:after="0"/>
         <w:jc w:val="both"/>
         <w:rPr>
           <w:rFonts w:ascii="Times New Roman" w:hAnsi="Times New Roman" w:cs="Times New Roman"/>
@@ -3295,21 +3238,156 @@
           <w:sz w:val="28"/>
           <w:szCs w:val="28"/>
         </w:rPr>
-        <w:t xml:space="preserve">[1] </w:t>
+        <w:t xml:space="preserve">Щупак Ю. </w:t>
       </w:r>
       <w:r>
         <w:rPr>
           <w:rFonts w:ascii="Times New Roman" w:hAnsi="Times New Roman" w:cs="Times New Roman"/>
           <w:sz w:val="28"/>
           <w:szCs w:val="28"/>
-        </w:rPr>
-        <w:t xml:space="preserve">Щупак Ю. </w:t>
+          <w:lang w:val="en-US"/>
+        </w:rPr>
+        <w:t>Win</w:t>
       </w:r>
       <w:r>
         <w:rPr>
           <w:rFonts w:ascii="Times New Roman" w:hAnsi="Times New Roman" w:cs="Times New Roman"/>
           <w:sz w:val="28"/>
           <w:szCs w:val="28"/>
+        </w:rPr>
+        <w:t xml:space="preserve">32 </w:t>
+      </w:r>
+      <w:r>
+        <w:rPr>
+          <w:rFonts w:ascii="Times New Roman" w:hAnsi="Times New Roman" w:cs="Times New Roman"/>
+          <w:sz w:val="28"/>
+          <w:szCs w:val="28"/>
+          <w:lang w:val="en-US"/>
+        </w:rPr>
+        <w:t>API</w:t>
+      </w:r>
+      <w:r>
+        <w:rPr>
+          <w:rFonts w:ascii="Times New Roman" w:hAnsi="Times New Roman" w:cs="Times New Roman"/>
+          <w:sz w:val="28"/>
+          <w:szCs w:val="28"/>
+        </w:rPr>
+        <w:t xml:space="preserve">. Разработка приложений для </w:t>
+      </w:r>
+      <w:r>
+        <w:rPr>
+          <w:rFonts w:ascii="Times New Roman" w:hAnsi="Times New Roman" w:cs="Times New Roman"/>
+          <w:sz w:val="28"/>
+          <w:szCs w:val="28"/>
+          <w:lang w:val="en-US"/>
+        </w:rPr>
+        <w:t>Windows</w:t>
+      </w:r>
+      <w:r>
+        <w:rPr>
+          <w:rFonts w:ascii="Times New Roman" w:hAnsi="Times New Roman" w:cs="Times New Roman"/>
+          <w:sz w:val="28"/>
+          <w:szCs w:val="28"/>
+        </w:rPr>
+        <w:t xml:space="preserve">. </w:t>
+      </w:r>
+      <w:proofErr w:type="gramStart"/>
+      <w:r>
+        <w:rPr>
+          <w:rFonts w:ascii="Times New Roman" w:hAnsi="Times New Roman" w:cs="Times New Roman"/>
+          <w:sz w:val="28"/>
+          <w:szCs w:val="28"/>
+        </w:rPr>
+        <w:t>─  СПб</w:t>
+      </w:r>
+      <w:proofErr w:type="gramEnd"/>
+      <w:r>
+        <w:rPr>
+          <w:rFonts w:ascii="Times New Roman" w:hAnsi="Times New Roman" w:cs="Times New Roman"/>
+          <w:sz w:val="28"/>
+          <w:szCs w:val="28"/>
+        </w:rPr>
+        <w:t>: Питер, 2008. ─ 592 с.: и</w:t>
+      </w:r>
+      <w:r>
+        <w:rPr>
+          <w:rFonts w:ascii="Times New Roman" w:hAnsi="Times New Roman" w:cs="Times New Roman"/>
+          <w:sz w:val="28"/>
+          <w:szCs w:val="28"/>
+        </w:rPr>
+        <w:t>л</w:t>
+      </w:r>
+      <w:r>
+        <w:rPr>
+          <w:rFonts w:ascii="Times New Roman" w:hAnsi="Times New Roman" w:cs="Times New Roman"/>
+          <w:sz w:val="28"/>
+          <w:szCs w:val="28"/>
+        </w:rPr>
+        <w:t>.</w:t>
+      </w:r>
+    </w:p>
+    <w:p>
+      <w:pPr>
+        <w:pStyle w:val="ab"/>
+        <w:numPr>
+          <w:ilvl w:val="0"/>
+          <w:numId w:val="2"/>
+        </w:numPr>
+        <w:spacing w:after="0"/>
+        <w:jc w:val="both"/>
+        <w:rPr>
+          <w:rFonts w:ascii="Times New Roman" w:hAnsi="Times New Roman" w:cs="Times New Roman"/>
+          <w:sz w:val="28"/>
+          <w:szCs w:val="28"/>
+        </w:rPr>
+      </w:pPr>
+      <w:r>
+        <w:rPr>
+          <w:rFonts w:ascii="Times New Roman" w:hAnsi="Times New Roman" w:cs="Times New Roman"/>
+          <w:sz w:val="28"/>
+          <w:szCs w:val="28"/>
+        </w:rPr>
+        <w:t xml:space="preserve">Создание классических приложений для </w:t>
+      </w:r>
+      <w:r>
+        <w:rPr>
+          <w:rFonts w:ascii="Times New Roman" w:hAnsi="Times New Roman" w:cs="Times New Roman"/>
+          <w:sz w:val="28"/>
+          <w:szCs w:val="28"/>
+          <w:lang w:val="en-US"/>
+        </w:rPr>
+        <w:t>Windows</w:t>
+      </w:r>
+      <w:r>
+        <w:rPr>
+          <w:rFonts w:ascii="Times New Roman" w:hAnsi="Times New Roman" w:cs="Times New Roman"/>
+          <w:sz w:val="28"/>
+          <w:szCs w:val="28"/>
+        </w:rPr>
+        <w:t xml:space="preserve"> с использованием </w:t>
+      </w:r>
+      <w:r>
+        <w:rPr>
+          <w:rFonts w:ascii="Times New Roman" w:hAnsi="Times New Roman" w:cs="Times New Roman"/>
+          <w:sz w:val="28"/>
+          <w:szCs w:val="28"/>
+          <w:lang w:val="en-US"/>
+        </w:rPr>
+        <w:t>API</w:t>
+      </w:r>
+      <w:r>
+        <w:rPr>
+          <w:rFonts w:ascii="Times New Roman" w:hAnsi="Times New Roman" w:cs="Times New Roman"/>
+          <w:sz w:val="28"/>
+          <w:szCs w:val="28"/>
+        </w:rPr>
+        <w:t xml:space="preserve"> </w:t>
+      </w:r>
+      <w:r>
+        <w:rPr>
+          <w:rFonts w:ascii="Times New Roman" w:hAnsi="Times New Roman" w:cs="Times New Roman"/>
+          <w:sz w:val="28"/>
+          <w:szCs w:val="28"/>
           <w:lang w:val="en-US"/>
         </w:rPr>
         <w:t>Win</w:t>
@@ -3320,16 +3398,16 @@
           <w:sz w:val="28"/>
           <w:szCs w:val="28"/>
         </w:rPr>
-        <w:t xml:space="preserve">32 </w:t>
+        <w:t xml:space="preserve">32 [Электронный ресурс]. ─ Режим доступа: </w:t>
       </w:r>
       <w:r>
         <w:rPr>
           <w:rFonts w:ascii="Times New Roman" w:hAnsi="Times New Roman" w:cs="Times New Roman"/>
           <w:sz w:val="28"/>
           <w:szCs w:val="28"/>
-          <w:lang w:val="en-US"/>
-        </w:rPr>
-        <w:t>API</w:t>
+          <w:lang w:val="de-DE"/>
+        </w:rPr>
+        <w:t>https</w:t>
       </w:r>
       <w:r>
         <w:rPr>
@@ -3337,297 +3415,118 @@
           <w:sz w:val="28"/>
           <w:szCs w:val="28"/>
         </w:rPr>
-        <w:t xml:space="preserve">. Разработка приложений для </w:t>
-      </w:r>
+        <w:t>://</w:t>
+      </w:r>
+      <w:proofErr w:type="spellStart"/>
       <w:r>
         <w:rPr>
           <w:rFonts w:ascii="Times New Roman" w:hAnsi="Times New Roman" w:cs="Times New Roman"/>
           <w:sz w:val="28"/>
           <w:szCs w:val="28"/>
-          <w:lang w:val="en-US"/>
-        </w:rPr>
-        <w:t>Windows</w:t>
-      </w:r>
+          <w:lang w:val="de-DE"/>
+        </w:rPr>
+        <w:t>learn</w:t>
+      </w:r>
+      <w:proofErr w:type="spellEnd"/>
       <w:r>
         <w:rPr>
           <w:rFonts w:ascii="Times New Roman" w:hAnsi="Times New Roman" w:cs="Times New Roman"/>
           <w:sz w:val="28"/>
           <w:szCs w:val="28"/>
         </w:rPr>
-        <w:t xml:space="preserve">. </w:t>
-      </w:r>
-      <w:proofErr w:type="gramStart"/>
+        <w:t>.</w:t>
+      </w:r>
+      <w:proofErr w:type="spellStart"/>
       <w:r>
         <w:rPr>
           <w:rFonts w:ascii="Times New Roman" w:hAnsi="Times New Roman" w:cs="Times New Roman"/>
           <w:sz w:val="28"/>
           <w:szCs w:val="28"/>
-        </w:rPr>
-        <w:t>─  СПб</w:t>
-      </w:r>
-      <w:proofErr w:type="gramEnd"/>
+          <w:lang w:val="de-DE"/>
+        </w:rPr>
+        <w:t>microsoft</w:t>
+      </w:r>
+      <w:proofErr w:type="spellEnd"/>
       <w:r>
         <w:rPr>
           <w:rFonts w:ascii="Times New Roman" w:hAnsi="Times New Roman" w:cs="Times New Roman"/>
           <w:sz w:val="28"/>
           <w:szCs w:val="28"/>
         </w:rPr>
-        <w:t>: Питер, 2008. ─ 592 с.: и</w:t>
-      </w:r>
+        <w:t>.</w:t>
+      </w:r>
+      <w:proofErr w:type="spellStart"/>
       <w:r>
         <w:rPr>
           <w:rFonts w:ascii="Times New Roman" w:hAnsi="Times New Roman" w:cs="Times New Roman"/>
           <w:sz w:val="28"/>
           <w:szCs w:val="28"/>
-        </w:rPr>
-        <w:t>л</w:t>
-      </w:r>
+          <w:lang w:val="de-DE"/>
+        </w:rPr>
+        <w:t>com</w:t>
+      </w:r>
+      <w:proofErr w:type="spellEnd"/>
       <w:r>
         <w:rPr>
           <w:rFonts w:ascii="Times New Roman" w:hAnsi="Times New Roman" w:cs="Times New Roman"/>
           <w:sz w:val="28"/>
           <w:szCs w:val="28"/>
         </w:rPr>
-        <w:t xml:space="preserve">. </w:t>
-      </w:r>
-    </w:p>
-    <w:p>
-      <w:pPr>
-        <w:spacing w:after="100" w:line="240" w:lineRule="auto"/>
-        <w:ind w:right="-1" w:firstLine="709"/>
-        <w:jc w:val="both"/>
+        <w:t>/</w:t>
+      </w:r>
+      <w:proofErr w:type="spellStart"/>
+      <w:r>
         <w:rPr>
           <w:rFonts w:ascii="Times New Roman" w:hAnsi="Times New Roman" w:cs="Times New Roman"/>
           <w:sz w:val="28"/>
           <w:szCs w:val="28"/>
         </w:rPr>
-      </w:pPr>
+        <w:t>ru-ru</w:t>
+      </w:r>
+      <w:proofErr w:type="spellEnd"/>
       <w:r>
         <w:rPr>
           <w:rFonts w:ascii="Times New Roman" w:hAnsi="Times New Roman" w:cs="Times New Roman"/>
           <w:sz w:val="28"/>
           <w:szCs w:val="28"/>
         </w:rPr>
-        <w:t>[2]</w:t>
-      </w:r>
+        <w:t>/</w:t>
+      </w:r>
+      <w:proofErr w:type="spellStart"/>
       <w:r>
         <w:rPr>
           <w:rFonts w:ascii="Times New Roman" w:hAnsi="Times New Roman" w:cs="Times New Roman"/>
           <w:sz w:val="28"/>
           <w:szCs w:val="28"/>
         </w:rPr>
-        <w:t xml:space="preserve"> Создание классических приложений для </w:t>
-      </w:r>
+        <w:t>windows</w:t>
+      </w:r>
+      <w:proofErr w:type="spellEnd"/>
       <w:r>
         <w:rPr>
           <w:rFonts w:ascii="Times New Roman" w:hAnsi="Times New Roman" w:cs="Times New Roman"/>
           <w:sz w:val="28"/>
           <w:szCs w:val="28"/>
-          <w:lang w:val="en-US"/>
-        </w:rPr>
-        <w:t>Windows</w:t>
-      </w:r>
+        </w:rPr>
+        <w:t>/win32/</w:t>
+      </w:r>
+      <w:proofErr w:type="spellStart"/>
       <w:r>
         <w:rPr>
           <w:rFonts w:ascii="Times New Roman" w:hAnsi="Times New Roman" w:cs="Times New Roman"/>
           <w:sz w:val="28"/>
           <w:szCs w:val="28"/>
         </w:rPr>
-        <w:t xml:space="preserve"> с использованием </w:t>
-      </w:r>
+        <w:t>api</w:t>
+      </w:r>
+      <w:proofErr w:type="spellEnd"/>
       <w:r>
         <w:rPr>
           <w:rFonts w:ascii="Times New Roman" w:hAnsi="Times New Roman" w:cs="Times New Roman"/>
           <w:sz w:val="28"/>
           <w:szCs w:val="28"/>
-          <w:lang w:val="en-US"/>
-        </w:rPr>
-        <w:t>API</w:t>
-      </w:r>
-      <w:r>
-        <w:rPr>
-          <w:rFonts w:ascii="Times New Roman" w:hAnsi="Times New Roman" w:cs="Times New Roman"/>
-          <w:sz w:val="28"/>
-          <w:szCs w:val="28"/>
-        </w:rPr>
-        <w:t xml:space="preserve"> </w:t>
-      </w:r>
-      <w:r>
-        <w:rPr>
-          <w:rFonts w:ascii="Times New Roman" w:hAnsi="Times New Roman" w:cs="Times New Roman"/>
-          <w:sz w:val="28"/>
-          <w:szCs w:val="28"/>
-          <w:lang w:val="en-US"/>
-        </w:rPr>
-        <w:t>Win</w:t>
-      </w:r>
-      <w:r>
-        <w:rPr>
-          <w:rFonts w:ascii="Times New Roman" w:hAnsi="Times New Roman" w:cs="Times New Roman"/>
-          <w:sz w:val="28"/>
-          <w:szCs w:val="28"/>
-        </w:rPr>
-        <w:t>32</w:t>
-      </w:r>
-      <w:r>
-        <w:rPr>
-          <w:rFonts w:ascii="Times New Roman" w:hAnsi="Times New Roman" w:cs="Times New Roman"/>
-          <w:sz w:val="28"/>
-          <w:szCs w:val="28"/>
-        </w:rPr>
-        <w:t xml:space="preserve"> [Электронный ресурс]. ─ Режим доступа:</w:t>
-      </w:r>
-      <w:r>
-        <w:rPr>
-          <w:rFonts w:ascii="Times New Roman" w:hAnsi="Times New Roman" w:cs="Times New Roman"/>
-          <w:sz w:val="28"/>
-          <w:szCs w:val="28"/>
-        </w:rPr>
-        <w:t xml:space="preserve"> </w:t>
-      </w:r>
-      <w:r>
-        <w:rPr>
-          <w:rFonts w:ascii="Times New Roman" w:hAnsi="Times New Roman" w:cs="Times New Roman"/>
-          <w:sz w:val="28"/>
-          <w:szCs w:val="28"/>
-          <w:lang w:val="de-DE"/>
-        </w:rPr>
-        <w:t>https</w:t>
-      </w:r>
-      <w:r>
-        <w:rPr>
-          <w:rFonts w:ascii="Times New Roman" w:hAnsi="Times New Roman" w:cs="Times New Roman"/>
-          <w:sz w:val="28"/>
-          <w:szCs w:val="28"/>
-        </w:rPr>
-        <w:t>://</w:t>
-      </w:r>
-      <w:proofErr w:type="spellStart"/>
-      <w:r>
-        <w:rPr>
-          <w:rFonts w:ascii="Times New Roman" w:hAnsi="Times New Roman" w:cs="Times New Roman"/>
-          <w:sz w:val="28"/>
-          <w:szCs w:val="28"/>
-          <w:lang w:val="de-DE"/>
-        </w:rPr>
-        <w:t>learn</w:t>
-      </w:r>
-      <w:proofErr w:type="spellEnd"/>
-      <w:r>
-        <w:rPr>
-          <w:rFonts w:ascii="Times New Roman" w:hAnsi="Times New Roman" w:cs="Times New Roman"/>
-          <w:sz w:val="28"/>
-          <w:szCs w:val="28"/>
-        </w:rPr>
-        <w:t>.</w:t>
-      </w:r>
-      <w:proofErr w:type="spellStart"/>
-      <w:r>
-        <w:rPr>
-          <w:rFonts w:ascii="Times New Roman" w:hAnsi="Times New Roman" w:cs="Times New Roman"/>
-          <w:sz w:val="28"/>
-          <w:szCs w:val="28"/>
-          <w:lang w:val="de-DE"/>
-        </w:rPr>
-        <w:t>microsoft</w:t>
-      </w:r>
-      <w:proofErr w:type="spellEnd"/>
-      <w:r>
-        <w:rPr>
-          <w:rFonts w:ascii="Times New Roman" w:hAnsi="Times New Roman" w:cs="Times New Roman"/>
-          <w:sz w:val="28"/>
-          <w:szCs w:val="28"/>
-        </w:rPr>
-        <w:t>.</w:t>
-      </w:r>
-      <w:proofErr w:type="spellStart"/>
-      <w:r>
-        <w:rPr>
-          <w:rFonts w:ascii="Times New Roman" w:hAnsi="Times New Roman" w:cs="Times New Roman"/>
-          <w:sz w:val="28"/>
-          <w:szCs w:val="28"/>
-          <w:lang w:val="de-DE"/>
-        </w:rPr>
-        <w:t>com</w:t>
-      </w:r>
-      <w:proofErr w:type="spellEnd"/>
-      <w:r>
-        <w:rPr>
-          <w:rFonts w:ascii="Times New Roman" w:hAnsi="Times New Roman" w:cs="Times New Roman"/>
-          <w:sz w:val="28"/>
-          <w:szCs w:val="28"/>
-        </w:rPr>
-        <w:t>/</w:t>
-      </w:r>
-      <w:proofErr w:type="spellStart"/>
-      <w:r>
-        <w:rPr>
-          <w:rFonts w:ascii="Times New Roman" w:hAnsi="Times New Roman" w:cs="Times New Roman"/>
-          <w:sz w:val="28"/>
-          <w:szCs w:val="28"/>
-        </w:rPr>
-        <w:t>ru-ru</w:t>
-      </w:r>
-      <w:proofErr w:type="spellEnd"/>
-      <w:r>
-        <w:rPr>
-          <w:rFonts w:ascii="Times New Roman" w:hAnsi="Times New Roman" w:cs="Times New Roman"/>
-          <w:sz w:val="28"/>
-          <w:szCs w:val="28"/>
-        </w:rPr>
-        <w:t>/</w:t>
-      </w:r>
-      <w:proofErr w:type="spellStart"/>
-      <w:r>
-        <w:rPr>
-          <w:rFonts w:ascii="Times New Roman" w:hAnsi="Times New Roman" w:cs="Times New Roman"/>
-          <w:sz w:val="28"/>
-          <w:szCs w:val="28"/>
-        </w:rPr>
-        <w:t>windows</w:t>
-      </w:r>
-      <w:proofErr w:type="spellEnd"/>
-      <w:r>
-        <w:rPr>
-          <w:rFonts w:ascii="Times New Roman" w:hAnsi="Times New Roman" w:cs="Times New Roman"/>
-          <w:sz w:val="28"/>
-          <w:szCs w:val="28"/>
-        </w:rPr>
-        <w:t>/win32/</w:t>
-      </w:r>
-      <w:proofErr w:type="spellStart"/>
-      <w:r>
-        <w:rPr>
-          <w:rFonts w:ascii="Times New Roman" w:hAnsi="Times New Roman" w:cs="Times New Roman"/>
-          <w:sz w:val="28"/>
-          <w:szCs w:val="28"/>
-        </w:rPr>
-        <w:t>api</w:t>
-      </w:r>
-      <w:proofErr w:type="spellEnd"/>
-      <w:r>
-        <w:rPr>
-          <w:rFonts w:ascii="Times New Roman" w:hAnsi="Times New Roman" w:cs="Times New Roman"/>
-          <w:sz w:val="28"/>
-          <w:szCs w:val="28"/>
-        </w:rPr>
-        <w:t xml:space="preserve"> ─ Дата доступа 1</w:t>
-      </w:r>
-      <w:r>
-        <w:rPr>
-          <w:rFonts w:ascii="Times New Roman" w:hAnsi="Times New Roman" w:cs="Times New Roman"/>
-          <w:sz w:val="28"/>
-          <w:szCs w:val="28"/>
-        </w:rPr>
-        <w:t>9</w:t>
-      </w:r>
-      <w:r>
-        <w:rPr>
-          <w:rFonts w:ascii="Times New Roman" w:hAnsi="Times New Roman" w:cs="Times New Roman"/>
-          <w:sz w:val="28"/>
-          <w:szCs w:val="28"/>
-        </w:rPr>
-        <w:t>.09.2023</w:t>
+        </w:rPr>
+        <w:t xml:space="preserve"> ─ Дата доступа 19.09.2023</w:t>
       </w:r>
     </w:p>
     <w:p>
@@ -11618,77 +11517,204 @@
           <w:color w:val="000000" w:themeColor="text1"/>
           <w:sz w:val="20"/>
           <w:szCs w:val="20"/>
-        </w:rPr>
-      </w:pPr>
-      <w:r>
-        <w:rPr>
-          <w:rFonts w:ascii="Courier New" w:hAnsi="Courier New" w:cs="Courier New"/>
-          <w:color w:val="000000" w:themeColor="text1"/>
-          <w:sz w:val="20"/>
-          <w:szCs w:val="20"/>
-          <w:lang w:val="en-US"/>
-        </w:rPr>
-        <w:tab/>
-      </w:r>
-      <w:r>
-        <w:rPr>
-          <w:rFonts w:ascii="Courier New" w:hAnsi="Courier New" w:cs="Courier New"/>
-          <w:color w:val="000000" w:themeColor="text1"/>
-          <w:sz w:val="20"/>
-          <w:szCs w:val="20"/>
-          <w:lang w:val="en-US"/>
-        </w:rPr>
-        <w:tab/>
-      </w:r>
-      <w:r>
-        <w:rPr>
-          <w:rFonts w:ascii="Courier New" w:hAnsi="Courier New" w:cs="Courier New"/>
-          <w:color w:val="000000" w:themeColor="text1"/>
-          <w:sz w:val="20"/>
-          <w:szCs w:val="20"/>
-          <w:lang w:val="en-US"/>
-        </w:rPr>
-        <w:tab/>
-      </w:r>
-      <w:r>
-        <w:rPr>
-          <w:rFonts w:ascii="Courier New" w:hAnsi="Courier New" w:cs="Courier New"/>
-          <w:color w:val="000000" w:themeColor="text1"/>
-          <w:sz w:val="20"/>
-          <w:szCs w:val="20"/>
-        </w:rPr>
-        <w:t>// Обработка сообщений из нажатых кнопок в меню</w:t>
-      </w:r>
-    </w:p>
-    <w:p>
-      <w:pPr>
-        <w:autoSpaceDE w:val="0"/>
-        <w:autoSpaceDN w:val="0"/>
-        <w:adjustRightInd w:val="0"/>
-        <w:spacing w:after="0" w:line="240" w:lineRule="auto"/>
-        <w:rPr>
-          <w:rFonts w:ascii="Courier New" w:hAnsi="Courier New" w:cs="Courier New"/>
-          <w:color w:val="000000" w:themeColor="text1"/>
-          <w:sz w:val="20"/>
-          <w:szCs w:val="20"/>
-          <w:lang w:val="en-US"/>
-        </w:rPr>
-      </w:pPr>
-      <w:r>
-        <w:rPr>
-          <w:rFonts w:ascii="Courier New" w:hAnsi="Courier New" w:cs="Courier New"/>
-          <w:color w:val="000000" w:themeColor="text1"/>
-          <w:sz w:val="20"/>
-          <w:szCs w:val="20"/>
-        </w:rPr>
-        <w:tab/>
-      </w:r>
-      <w:r>
-        <w:rPr>
-          <w:rFonts w:ascii="Courier New" w:hAnsi="Courier New" w:cs="Courier New"/>
-          <w:color w:val="000000" w:themeColor="text1"/>
-          <w:sz w:val="20"/>
-          <w:szCs w:val="20"/>
+          <w:lang w:val="en-US"/>
+        </w:rPr>
+      </w:pPr>
+      <w:r>
+        <w:rPr>
+          <w:rFonts w:ascii="Courier New" w:hAnsi="Courier New" w:cs="Courier New"/>
+          <w:color w:val="000000" w:themeColor="text1"/>
+          <w:sz w:val="20"/>
+          <w:szCs w:val="20"/>
+          <w:lang w:val="en-US"/>
+        </w:rPr>
+        <w:tab/>
+      </w:r>
+      <w:r>
+        <w:rPr>
+          <w:rFonts w:ascii="Courier New" w:hAnsi="Courier New" w:cs="Courier New"/>
+          <w:color w:val="000000" w:themeColor="text1"/>
+          <w:sz w:val="20"/>
+          <w:szCs w:val="20"/>
+          <w:lang w:val="en-US"/>
+        </w:rPr>
+        <w:tab/>
+      </w:r>
+      <w:r>
+        <w:rPr>
+          <w:rFonts w:ascii="Courier New" w:hAnsi="Courier New" w:cs="Courier New"/>
+          <w:color w:val="000000" w:themeColor="text1"/>
+          <w:sz w:val="20"/>
+          <w:szCs w:val="20"/>
+          <w:lang w:val="en-US"/>
+        </w:rPr>
+        <w:tab/>
+      </w:r>
+      <w:r>
+        <w:rPr>
+          <w:rFonts w:ascii="Courier New" w:hAnsi="Courier New" w:cs="Courier New"/>
+          <w:color w:val="000000" w:themeColor="text1"/>
+          <w:sz w:val="20"/>
+          <w:szCs w:val="20"/>
+          <w:lang w:val="en-US"/>
+        </w:rPr>
+        <w:t xml:space="preserve">// </w:t>
+      </w:r>
+      <w:r>
+        <w:rPr>
+          <w:rFonts w:ascii="Courier New" w:hAnsi="Courier New" w:cs="Courier New"/>
+          <w:color w:val="000000" w:themeColor="text1"/>
+          <w:sz w:val="20"/>
+          <w:szCs w:val="20"/>
+        </w:rPr>
+        <w:t>Обработка</w:t>
+      </w:r>
+      <w:r>
+        <w:rPr>
+          <w:rFonts w:ascii="Courier New" w:hAnsi="Courier New" w:cs="Courier New"/>
+          <w:color w:val="000000" w:themeColor="text1"/>
+          <w:sz w:val="20"/>
+          <w:szCs w:val="20"/>
+          <w:lang w:val="en-US"/>
+        </w:rPr>
+        <w:t xml:space="preserve"> </w:t>
+      </w:r>
+      <w:r>
+        <w:rPr>
+          <w:rFonts w:ascii="Courier New" w:hAnsi="Courier New" w:cs="Courier New"/>
+          <w:color w:val="000000" w:themeColor="text1"/>
+          <w:sz w:val="20"/>
+          <w:szCs w:val="20"/>
+        </w:rPr>
+        <w:t>сообщений</w:t>
+      </w:r>
+      <w:r>
+        <w:rPr>
+          <w:rFonts w:ascii="Courier New" w:hAnsi="Courier New" w:cs="Courier New"/>
+          <w:color w:val="000000" w:themeColor="text1"/>
+          <w:sz w:val="20"/>
+          <w:szCs w:val="20"/>
+          <w:lang w:val="en-US"/>
+        </w:rPr>
+        <w:t xml:space="preserve"> </w:t>
+      </w:r>
+      <w:r>
+        <w:rPr>
+          <w:rFonts w:ascii="Courier New" w:hAnsi="Courier New" w:cs="Courier New"/>
+          <w:color w:val="000000" w:themeColor="text1"/>
+          <w:sz w:val="20"/>
+          <w:szCs w:val="20"/>
+        </w:rPr>
+        <w:t>из</w:t>
+      </w:r>
+      <w:r>
+        <w:rPr>
+          <w:rFonts w:ascii="Courier New" w:hAnsi="Courier New" w:cs="Courier New"/>
+          <w:color w:val="000000" w:themeColor="text1"/>
+          <w:sz w:val="20"/>
+          <w:szCs w:val="20"/>
+          <w:lang w:val="en-US"/>
+        </w:rPr>
+        <w:t xml:space="preserve"> </w:t>
+      </w:r>
+      <w:r>
+        <w:rPr>
+          <w:rFonts w:ascii="Courier New" w:hAnsi="Courier New" w:cs="Courier New"/>
+          <w:color w:val="000000" w:themeColor="text1"/>
+          <w:sz w:val="20"/>
+          <w:szCs w:val="20"/>
+        </w:rPr>
+        <w:t>нажатых</w:t>
+      </w:r>
+      <w:r>
+        <w:rPr>
+          <w:rFonts w:ascii="Courier New" w:hAnsi="Courier New" w:cs="Courier New"/>
+          <w:color w:val="000000" w:themeColor="text1"/>
+          <w:sz w:val="20"/>
+          <w:szCs w:val="20"/>
+          <w:lang w:val="en-US"/>
+        </w:rPr>
+        <w:t xml:space="preserve"> </w:t>
+      </w:r>
+      <w:r>
+        <w:rPr>
+          <w:rFonts w:ascii="Courier New" w:hAnsi="Courier New" w:cs="Courier New"/>
+          <w:color w:val="000000" w:themeColor="text1"/>
+          <w:sz w:val="20"/>
+          <w:szCs w:val="20"/>
+        </w:rPr>
+        <w:t>кнопок</w:t>
+      </w:r>
+      <w:r>
+        <w:rPr>
+          <w:rFonts w:ascii="Courier New" w:hAnsi="Courier New" w:cs="Courier New"/>
+          <w:color w:val="000000" w:themeColor="text1"/>
+          <w:sz w:val="20"/>
+          <w:szCs w:val="20"/>
+          <w:lang w:val="en-US"/>
+        </w:rPr>
+        <w:t xml:space="preserve"> </w:t>
+      </w:r>
+      <w:r>
+        <w:rPr>
+          <w:rFonts w:ascii="Courier New" w:hAnsi="Courier New" w:cs="Courier New"/>
+          <w:color w:val="000000" w:themeColor="text1"/>
+          <w:sz w:val="20"/>
+          <w:szCs w:val="20"/>
+        </w:rPr>
+        <w:t>в</w:t>
+      </w:r>
+      <w:r>
+        <w:rPr>
+          <w:rFonts w:ascii="Courier New" w:hAnsi="Courier New" w:cs="Courier New"/>
+          <w:color w:val="000000" w:themeColor="text1"/>
+          <w:sz w:val="20"/>
+          <w:szCs w:val="20"/>
+          <w:lang w:val="en-US"/>
+        </w:rPr>
+        <w:t xml:space="preserve"> </w:t>
+      </w:r>
+      <w:r>
+        <w:rPr>
+          <w:rFonts w:ascii="Courier New" w:hAnsi="Courier New" w:cs="Courier New"/>
+          <w:color w:val="000000" w:themeColor="text1"/>
+          <w:sz w:val="20"/>
+          <w:szCs w:val="20"/>
+        </w:rPr>
+        <w:t>меню</w:t>
+      </w:r>
+    </w:p>
+    <w:p>
+      <w:pPr>
+        <w:autoSpaceDE w:val="0"/>
+        <w:autoSpaceDN w:val="0"/>
+        <w:adjustRightInd w:val="0"/>
+        <w:spacing w:after="0" w:line="240" w:lineRule="auto"/>
+        <w:rPr>
+          <w:rFonts w:ascii="Courier New" w:hAnsi="Courier New" w:cs="Courier New"/>
+          <w:color w:val="000000" w:themeColor="text1"/>
+          <w:sz w:val="20"/>
+          <w:szCs w:val="20"/>
+          <w:lang w:val="en-US"/>
+        </w:rPr>
+      </w:pPr>
+      <w:r>
+        <w:rPr>
+          <w:rFonts w:ascii="Courier New" w:hAnsi="Courier New" w:cs="Courier New"/>
+          <w:color w:val="000000" w:themeColor="text1"/>
+          <w:sz w:val="20"/>
+          <w:szCs w:val="20"/>
+          <w:lang w:val="en-US"/>
+        </w:rPr>
+        <w:tab/>
+      </w:r>
+      <w:r>
+        <w:rPr>
+          <w:rFonts w:ascii="Courier New" w:hAnsi="Courier New" w:cs="Courier New"/>
+          <w:color w:val="000000" w:themeColor="text1"/>
+          <w:sz w:val="20"/>
+          <w:szCs w:val="20"/>
+          <w:lang w:val="en-US"/>
         </w:rPr>
         <w:tab/>
       </w:r>
@@ -23076,12 +23102,102 @@
         <v:path o:extrusionok="f" gradientshapeok="t" o:connecttype="rect"/>
         <o:lock v:ext="edit" aspectratio="t"/>
       </v:shapetype>
-      <v:shape id="_x0000_i1205" type="#_x0000_t75" style="width:10.8pt;height:10.8pt" o:bullet="t">
+      <v:shape id="_x0000_i1210" type="#_x0000_t75" style="width:10.9pt;height:10.9pt" o:bullet="t">
         <v:imagedata r:id="rId1" o:title="msoA0AB"/>
       </v:shape>
     </w:pict>
   </w:numPicBullet>
   <w:abstractNum w:abstractNumId="0" w15:restartNumberingAfterBreak="0">
+    <w:nsid w:val="1459572D"/>
+    <w:multiLevelType w:val="hybridMultilevel"/>
+    <w:tmpl w:val="44667C58"/>
+    <w:lvl w:ilvl="0" w:tplc="3056CA38">
+      <w:start w:val="1"/>
+      <w:numFmt w:val="decimal"/>
+      <w:suff w:val="space"/>
+      <w:lvlText w:val="[%1]"/>
+      <w:lvlJc w:val="left"/>
+      <w:pPr>
+        <w:ind w:left="0" w:firstLine="709"/>
+      </w:pPr>
+      <w:rPr>
+        <w:rFonts w:hint="default"/>
+      </w:rPr>
+    </w:lvl>
+    <w:lvl w:ilvl="1" w:tplc="04190019" w:tentative="1">
+      <w:start w:val="1"/>
+      <w:numFmt w:val="lowerLetter"/>
+      <w:lvlText w:val="%2."/>
+      <w:lvlJc w:val="left"/>
+      <w:pPr>
+        <w:ind w:left="2149" w:hanging="360"/>
+      </w:pPr>
+    </w:lvl>
+    <w:lvl w:ilvl="2" w:tplc="0419001B" w:tentative="1">
+      <w:start w:val="1"/>
+      <w:numFmt w:val="lowerRoman"/>
+      <w:lvlText w:val="%3."/>
+      <w:lvlJc w:val="right"/>
+      <w:pPr>
+        <w:ind w:left="2869" w:hanging="180"/>
+      </w:pPr>
+    </w:lvl>
+    <w:lvl w:ilvl="3" w:tplc="0419000F" w:tentative="1">
+      <w:start w:val="1"/>
+      <w:numFmt w:val="decimal"/>
+      <w:lvlText w:val="%4."/>
+      <w:lvlJc w:val="left"/>
+      <w:pPr>
+        <w:ind w:left="3589" w:hanging="360"/>
+      </w:pPr>
+    </w:lvl>
+    <w:lvl w:ilvl="4" w:tplc="04190019" w:tentative="1">
+      <w:start w:val="1"/>
+      <w:numFmt w:val="lowerLetter"/>
+      <w:lvlText w:val="%5."/>
+      <w:lvlJc w:val="left"/>
+      <w:pPr>
+        <w:ind w:left="4309" w:hanging="360"/>
+      </w:pPr>
+    </w:lvl>
+    <w:lvl w:ilvl="5" w:tplc="0419001B" w:tentative="1">
+      <w:start w:val="1"/>
+      <w:numFmt w:val="lowerRoman"/>
+      <w:lvlText w:val="%6."/>
+      <w:lvlJc w:val="right"/>
+      <w:pPr>
+        <w:ind w:left="5029" w:hanging="180"/>
+      </w:pPr>
+    </w:lvl>
+    <w:lvl w:ilvl="6" w:tplc="0419000F" w:tentative="1">
+      <w:start w:val="1"/>
+      <w:numFmt w:val="decimal"/>
+      <w:lvlText w:val="%7."/>
+      <w:lvlJc w:val="left"/>
+      <w:pPr>
+        <w:ind w:left="5749" w:hanging="360"/>
+      </w:pPr>
+    </w:lvl>
+    <w:lvl w:ilvl="7" w:tplc="04190019" w:tentative="1">
+      <w:start w:val="1"/>
+      <w:numFmt w:val="lowerLetter"/>
+      <w:lvlText w:val="%8."/>
+      <w:lvlJc w:val="left"/>
+      <w:pPr>
+        <w:ind w:left="6469" w:hanging="360"/>
+      </w:pPr>
+    </w:lvl>
+    <w:lvl w:ilvl="8" w:tplc="0419001B" w:tentative="1">
+      <w:start w:val="1"/>
+      <w:numFmt w:val="lowerRoman"/>
+      <w:lvlText w:val="%9."/>
+      <w:lvlJc w:val="right"/>
+      <w:pPr>
+        <w:ind w:left="7189" w:hanging="180"/>
+      </w:pPr>
+    </w:lvl>
+  </w:abstractNum>
+  <w:abstractNum w:abstractNumId="1" w15:restartNumberingAfterBreak="0">
     <w:nsid w:val="1E7F2217"/>
     <w:multiLevelType w:val="hybridMultilevel"/>
     <w:tmpl w:val="F24CCE14"/>
@@ -23196,6 +23312,9 @@
     </w:lvl>
   </w:abstractNum>
   <w:num w:numId="1">
+    <w:abstractNumId w:val="1"/>
+  </w:num>
+  <w:num w:numId="2">
     <w:abstractNumId w:val="0"/>
   </w:num>
 </w:numbering>

</xml_diff>